<commit_message>
Añadidos y renombrados archivos
</commit_message>
<xml_diff>
--- a/doc/Manual de despliegue/Manual de despliegue.docx
+++ b/doc/Manual de despliegue/Manual de despliegue.docx
@@ -51,7 +51,7 @@
                         <pic:cNvPicPr/>
                       </pic:nvPicPr>
                       <pic:blipFill>
-                        <a:blip r:embed="rId7" cstate="print">
+                        <a:blip r:embed="rId9" cstate="print">
                           <a:duotone>
                             <a:schemeClr val="accent1">
                               <a:shade val="45000"/>
@@ -566,7 +566,7 @@
                         <pic:cNvPicPr/>
                       </pic:nvPicPr>
                       <pic:blipFill>
-                        <a:blip r:embed="rId8" cstate="print">
+                        <a:blip r:embed="rId10" cstate="print">
                           <a:duotone>
                             <a:schemeClr val="accent1">
                               <a:shade val="45000"/>
@@ -607,14 +607,677 @@
         </w:p>
       </w:sdtContent>
     </w:sdt>
+    <w:sdt>
+      <w:sdtPr>
+        <w:id w:val="2116322745"/>
+        <w:docPartObj>
+          <w:docPartGallery w:val="Table of Contents"/>
+          <w:docPartUnique/>
+        </w:docPartObj>
+      </w:sdtPr>
+      <w:sdtEndPr>
+        <w:rPr>
+          <w:rFonts w:asciiTheme="minorHAnsi" w:eastAsiaTheme="minorHAnsi" w:hAnsiTheme="minorHAnsi" w:cstheme="minorBidi"/>
+          <w:b/>
+          <w:bCs/>
+          <w:color w:val="auto"/>
+          <w:sz w:val="22"/>
+          <w:szCs w:val="22"/>
+          <w:lang w:eastAsia="en-US"/>
+        </w:rPr>
+      </w:sdtEndPr>
+      <w:sdtContent>
+        <w:p>
+          <w:pPr>
+            <w:pStyle w:val="TtuloTDC"/>
+          </w:pPr>
+          <w:r>
+            <w:t>Contenido</w:t>
+          </w:r>
+        </w:p>
+        <w:p>
+          <w:pPr>
+            <w:pStyle w:val="TDC1"/>
+            <w:tabs>
+              <w:tab w:val="left" w:pos="440"/>
+              <w:tab w:val="right" w:leader="dot" w:pos="8494"/>
+            </w:tabs>
+            <w:rPr>
+              <w:rFonts w:eastAsiaTheme="minorEastAsia"/>
+              <w:noProof/>
+              <w:lang w:eastAsia="es-ES"/>
+            </w:rPr>
+          </w:pPr>
+          <w:r>
+            <w:rPr>
+              <w:b/>
+              <w:bCs/>
+            </w:rPr>
+            <w:fldChar w:fldCharType="begin"/>
+          </w:r>
+          <w:r>
+            <w:rPr>
+              <w:b/>
+              <w:bCs/>
+            </w:rPr>
+            <w:instrText xml:space="preserve"> TOC \o "1-3" \h \z \u </w:instrText>
+          </w:r>
+          <w:r>
+            <w:rPr>
+              <w:b/>
+              <w:bCs/>
+            </w:rPr>
+            <w:fldChar w:fldCharType="separate"/>
+          </w:r>
+          <w:hyperlink w:anchor="_Toc526767185" w:history="1">
+            <w:r>
+              <w:rPr>
+                <w:rStyle w:val="Hipervnculo"/>
+                <w:noProof/>
+              </w:rPr>
+              <w:t>1.</w:t>
+            </w:r>
+            <w:r>
+              <w:rPr>
+                <w:rFonts w:eastAsiaTheme="minorEastAsia"/>
+                <w:noProof/>
+                <w:lang w:eastAsia="es-ES"/>
+              </w:rPr>
+              <w:tab/>
+            </w:r>
+            <w:r>
+              <w:rPr>
+                <w:rStyle w:val="Hipervnculo"/>
+                <w:noProof/>
+              </w:rPr>
+              <w:t>Objeto del documento:</w:t>
+            </w:r>
+            <w:r>
+              <w:rPr>
+                <w:noProof/>
+                <w:webHidden/>
+              </w:rPr>
+              <w:tab/>
+            </w:r>
+            <w:r>
+              <w:rPr>
+                <w:noProof/>
+                <w:webHidden/>
+              </w:rPr>
+              <w:fldChar w:fldCharType="begin"/>
+            </w:r>
+            <w:r>
+              <w:rPr>
+                <w:noProof/>
+                <w:webHidden/>
+              </w:rPr>
+              <w:instrText xml:space="preserve"> PAGEREF _Toc526767185 \h </w:instrText>
+            </w:r>
+            <w:r>
+              <w:rPr>
+                <w:noProof/>
+                <w:webHidden/>
+              </w:rPr>
+            </w:r>
+            <w:r>
+              <w:rPr>
+                <w:noProof/>
+                <w:webHidden/>
+              </w:rPr>
+              <w:fldChar w:fldCharType="separate"/>
+            </w:r>
+            <w:r>
+              <w:rPr>
+                <w:noProof/>
+                <w:webHidden/>
+              </w:rPr>
+              <w:t>2</w:t>
+            </w:r>
+            <w:r>
+              <w:rPr>
+                <w:noProof/>
+                <w:webHidden/>
+              </w:rPr>
+              <w:fldChar w:fldCharType="end"/>
+            </w:r>
+          </w:hyperlink>
+        </w:p>
+        <w:p>
+          <w:pPr>
+            <w:pStyle w:val="TDC1"/>
+            <w:tabs>
+              <w:tab w:val="left" w:pos="440"/>
+              <w:tab w:val="right" w:leader="dot" w:pos="8494"/>
+            </w:tabs>
+            <w:rPr>
+              <w:rFonts w:eastAsiaTheme="minorEastAsia"/>
+              <w:noProof/>
+              <w:lang w:eastAsia="es-ES"/>
+            </w:rPr>
+          </w:pPr>
+          <w:hyperlink w:anchor="_Toc526767186" w:history="1">
+            <w:r>
+              <w:rPr>
+                <w:rStyle w:val="Hipervnculo"/>
+                <w:noProof/>
+              </w:rPr>
+              <w:t>2.</w:t>
+            </w:r>
+            <w:r>
+              <w:rPr>
+                <w:rFonts w:eastAsiaTheme="minorEastAsia"/>
+                <w:noProof/>
+                <w:lang w:eastAsia="es-ES"/>
+              </w:rPr>
+              <w:tab/>
+            </w:r>
+            <w:r>
+              <w:rPr>
+                <w:rStyle w:val="Hipervnculo"/>
+                <w:noProof/>
+              </w:rPr>
+              <w:t>Introducción:</w:t>
+            </w:r>
+            <w:r>
+              <w:rPr>
+                <w:noProof/>
+                <w:webHidden/>
+              </w:rPr>
+              <w:tab/>
+            </w:r>
+            <w:r>
+              <w:rPr>
+                <w:noProof/>
+                <w:webHidden/>
+              </w:rPr>
+              <w:fldChar w:fldCharType="begin"/>
+            </w:r>
+            <w:r>
+              <w:rPr>
+                <w:noProof/>
+                <w:webHidden/>
+              </w:rPr>
+              <w:instrText xml:space="preserve"> PAGEREF _Toc526767186 \h </w:instrText>
+            </w:r>
+            <w:r>
+              <w:rPr>
+                <w:noProof/>
+                <w:webHidden/>
+              </w:rPr>
+            </w:r>
+            <w:r>
+              <w:rPr>
+                <w:noProof/>
+                <w:webHidden/>
+              </w:rPr>
+              <w:fldChar w:fldCharType="separate"/>
+            </w:r>
+            <w:r>
+              <w:rPr>
+                <w:noProof/>
+                <w:webHidden/>
+              </w:rPr>
+              <w:t>2</w:t>
+            </w:r>
+            <w:r>
+              <w:rPr>
+                <w:noProof/>
+                <w:webHidden/>
+              </w:rPr>
+              <w:fldChar w:fldCharType="end"/>
+            </w:r>
+          </w:hyperlink>
+        </w:p>
+        <w:p>
+          <w:pPr>
+            <w:pStyle w:val="TDC1"/>
+            <w:tabs>
+              <w:tab w:val="left" w:pos="440"/>
+              <w:tab w:val="right" w:leader="dot" w:pos="8494"/>
+            </w:tabs>
+            <w:rPr>
+              <w:rFonts w:eastAsiaTheme="minorEastAsia"/>
+              <w:noProof/>
+              <w:lang w:eastAsia="es-ES"/>
+            </w:rPr>
+          </w:pPr>
+          <w:hyperlink w:anchor="_Toc526767187" w:history="1">
+            <w:r>
+              <w:rPr>
+                <w:rStyle w:val="Hipervnculo"/>
+                <w:rFonts w:eastAsia="Times New Roman"/>
+                <w:noProof/>
+                <w:lang w:eastAsia="es-ES"/>
+              </w:rPr>
+              <w:t>3.</w:t>
+            </w:r>
+            <w:r>
+              <w:rPr>
+                <w:rFonts w:eastAsiaTheme="minorEastAsia"/>
+                <w:noProof/>
+                <w:lang w:eastAsia="es-ES"/>
+              </w:rPr>
+              <w:tab/>
+            </w:r>
+            <w:r>
+              <w:rPr>
+                <w:rStyle w:val="Hipervnculo"/>
+                <w:rFonts w:eastAsia="Times New Roman"/>
+                <w:noProof/>
+                <w:lang w:eastAsia="es-ES"/>
+              </w:rPr>
+              <w:t>Diagrama despliegue:</w:t>
+            </w:r>
+            <w:r>
+              <w:rPr>
+                <w:noProof/>
+                <w:webHidden/>
+              </w:rPr>
+              <w:tab/>
+            </w:r>
+            <w:r>
+              <w:rPr>
+                <w:noProof/>
+                <w:webHidden/>
+              </w:rPr>
+              <w:fldChar w:fldCharType="begin"/>
+            </w:r>
+            <w:r>
+              <w:rPr>
+                <w:noProof/>
+                <w:webHidden/>
+              </w:rPr>
+              <w:instrText xml:space="preserve"> PAGEREF _Toc526767187 \h </w:instrText>
+            </w:r>
+            <w:r>
+              <w:rPr>
+                <w:noProof/>
+                <w:webHidden/>
+              </w:rPr>
+            </w:r>
+            <w:r>
+              <w:rPr>
+                <w:noProof/>
+                <w:webHidden/>
+              </w:rPr>
+              <w:fldChar w:fldCharType="separate"/>
+            </w:r>
+            <w:r>
+              <w:rPr>
+                <w:noProof/>
+                <w:webHidden/>
+              </w:rPr>
+              <w:t>2</w:t>
+            </w:r>
+            <w:r>
+              <w:rPr>
+                <w:noProof/>
+                <w:webHidden/>
+              </w:rPr>
+              <w:fldChar w:fldCharType="end"/>
+            </w:r>
+          </w:hyperlink>
+        </w:p>
+        <w:p>
+          <w:pPr>
+            <w:pStyle w:val="TDC1"/>
+            <w:tabs>
+              <w:tab w:val="left" w:pos="440"/>
+              <w:tab w:val="right" w:leader="dot" w:pos="8494"/>
+            </w:tabs>
+            <w:rPr>
+              <w:rFonts w:eastAsiaTheme="minorEastAsia"/>
+              <w:noProof/>
+              <w:lang w:eastAsia="es-ES"/>
+            </w:rPr>
+          </w:pPr>
+          <w:hyperlink w:anchor="_Toc526767188" w:history="1">
+            <w:r>
+              <w:rPr>
+                <w:rStyle w:val="Hipervnculo"/>
+                <w:noProof/>
+              </w:rPr>
+              <w:t>4.</w:t>
+            </w:r>
+            <w:r>
+              <w:rPr>
+                <w:rFonts w:eastAsiaTheme="minorEastAsia"/>
+                <w:noProof/>
+                <w:lang w:eastAsia="es-ES"/>
+              </w:rPr>
+              <w:tab/>
+            </w:r>
+            <w:r>
+              <w:rPr>
+                <w:rStyle w:val="Hipervnculo"/>
+                <w:noProof/>
+              </w:rPr>
+              <w:t>Requisitos de software:</w:t>
+            </w:r>
+            <w:r>
+              <w:rPr>
+                <w:noProof/>
+                <w:webHidden/>
+              </w:rPr>
+              <w:tab/>
+            </w:r>
+            <w:r>
+              <w:rPr>
+                <w:noProof/>
+                <w:webHidden/>
+              </w:rPr>
+              <w:fldChar w:fldCharType="begin"/>
+            </w:r>
+            <w:r>
+              <w:rPr>
+                <w:noProof/>
+                <w:webHidden/>
+              </w:rPr>
+              <w:instrText xml:space="preserve"> PAGEREF _Toc526767188 \h </w:instrText>
+            </w:r>
+            <w:r>
+              <w:rPr>
+                <w:noProof/>
+                <w:webHidden/>
+              </w:rPr>
+            </w:r>
+            <w:r>
+              <w:rPr>
+                <w:noProof/>
+                <w:webHidden/>
+              </w:rPr>
+              <w:fldChar w:fldCharType="separate"/>
+            </w:r>
+            <w:r>
+              <w:rPr>
+                <w:noProof/>
+                <w:webHidden/>
+              </w:rPr>
+              <w:t>3</w:t>
+            </w:r>
+            <w:r>
+              <w:rPr>
+                <w:noProof/>
+                <w:webHidden/>
+              </w:rPr>
+              <w:fldChar w:fldCharType="end"/>
+            </w:r>
+          </w:hyperlink>
+        </w:p>
+        <w:p>
+          <w:pPr>
+            <w:pStyle w:val="TDC1"/>
+            <w:tabs>
+              <w:tab w:val="left" w:pos="440"/>
+              <w:tab w:val="right" w:leader="dot" w:pos="8494"/>
+            </w:tabs>
+            <w:rPr>
+              <w:rFonts w:eastAsiaTheme="minorEastAsia"/>
+              <w:noProof/>
+              <w:lang w:eastAsia="es-ES"/>
+            </w:rPr>
+          </w:pPr>
+          <w:hyperlink w:anchor="_Toc526767189" w:history="1">
+            <w:r>
+              <w:rPr>
+                <w:rStyle w:val="Hipervnculo"/>
+                <w:noProof/>
+              </w:rPr>
+              <w:t>5.</w:t>
+            </w:r>
+            <w:r>
+              <w:rPr>
+                <w:rFonts w:eastAsiaTheme="minorEastAsia"/>
+                <w:noProof/>
+                <w:lang w:eastAsia="es-ES"/>
+              </w:rPr>
+              <w:tab/>
+            </w:r>
+            <w:r>
+              <w:rPr>
+                <w:rStyle w:val="Hipervnculo"/>
+                <w:noProof/>
+              </w:rPr>
+              <w:t>Requisitos del usuario:</w:t>
+            </w:r>
+            <w:r>
+              <w:rPr>
+                <w:noProof/>
+                <w:webHidden/>
+              </w:rPr>
+              <w:tab/>
+            </w:r>
+            <w:r>
+              <w:rPr>
+                <w:noProof/>
+                <w:webHidden/>
+              </w:rPr>
+              <w:fldChar w:fldCharType="begin"/>
+            </w:r>
+            <w:r>
+              <w:rPr>
+                <w:noProof/>
+                <w:webHidden/>
+              </w:rPr>
+              <w:instrText xml:space="preserve"> PAGEREF _Toc526767189 \h </w:instrText>
+            </w:r>
+            <w:r>
+              <w:rPr>
+                <w:noProof/>
+                <w:webHidden/>
+              </w:rPr>
+            </w:r>
+            <w:r>
+              <w:rPr>
+                <w:noProof/>
+                <w:webHidden/>
+              </w:rPr>
+              <w:fldChar w:fldCharType="separate"/>
+            </w:r>
+            <w:r>
+              <w:rPr>
+                <w:noProof/>
+                <w:webHidden/>
+              </w:rPr>
+              <w:t>3</w:t>
+            </w:r>
+            <w:r>
+              <w:rPr>
+                <w:noProof/>
+                <w:webHidden/>
+              </w:rPr>
+              <w:fldChar w:fldCharType="end"/>
+            </w:r>
+          </w:hyperlink>
+        </w:p>
+        <w:p>
+          <w:pPr>
+            <w:pStyle w:val="TDC2"/>
+            <w:tabs>
+              <w:tab w:val="right" w:leader="dot" w:pos="8494"/>
+            </w:tabs>
+            <w:rPr>
+              <w:rFonts w:eastAsiaTheme="minorEastAsia"/>
+              <w:noProof/>
+              <w:lang w:eastAsia="es-ES"/>
+            </w:rPr>
+          </w:pPr>
+          <w:hyperlink w:anchor="_Toc526767190" w:history="1">
+            <w:r>
+              <w:rPr>
+                <w:rStyle w:val="Hipervnculo"/>
+                <w:noProof/>
+              </w:rPr>
+              <w:t>Navegador web:</w:t>
+            </w:r>
+            <w:r>
+              <w:rPr>
+                <w:noProof/>
+                <w:webHidden/>
+              </w:rPr>
+              <w:tab/>
+            </w:r>
+            <w:r>
+              <w:rPr>
+                <w:noProof/>
+                <w:webHidden/>
+              </w:rPr>
+              <w:fldChar w:fldCharType="begin"/>
+            </w:r>
+            <w:r>
+              <w:rPr>
+                <w:noProof/>
+                <w:webHidden/>
+              </w:rPr>
+              <w:instrText xml:space="preserve"> PAGEREF _Toc526767190 \h </w:instrText>
+            </w:r>
+            <w:r>
+              <w:rPr>
+                <w:noProof/>
+                <w:webHidden/>
+              </w:rPr>
+            </w:r>
+            <w:r>
+              <w:rPr>
+                <w:noProof/>
+                <w:webHidden/>
+              </w:rPr>
+              <w:fldChar w:fldCharType="separate"/>
+            </w:r>
+            <w:r>
+              <w:rPr>
+                <w:noProof/>
+                <w:webHidden/>
+              </w:rPr>
+              <w:t>3</w:t>
+            </w:r>
+            <w:r>
+              <w:rPr>
+                <w:noProof/>
+                <w:webHidden/>
+              </w:rPr>
+              <w:fldChar w:fldCharType="end"/>
+            </w:r>
+          </w:hyperlink>
+        </w:p>
+        <w:p>
+          <w:pPr>
+            <w:pStyle w:val="TDC1"/>
+            <w:tabs>
+              <w:tab w:val="left" w:pos="440"/>
+              <w:tab w:val="right" w:leader="dot" w:pos="8494"/>
+            </w:tabs>
+            <w:rPr>
+              <w:rFonts w:eastAsiaTheme="minorEastAsia"/>
+              <w:noProof/>
+              <w:lang w:eastAsia="es-ES"/>
+            </w:rPr>
+          </w:pPr>
+          <w:hyperlink w:anchor="_Toc526767191" w:history="1">
+            <w:r>
+              <w:rPr>
+                <w:rStyle w:val="Hipervnculo"/>
+                <w:noProof/>
+              </w:rPr>
+              <w:t>6.</w:t>
+            </w:r>
+            <w:r>
+              <w:rPr>
+                <w:rFonts w:eastAsiaTheme="minorEastAsia"/>
+                <w:noProof/>
+                <w:lang w:eastAsia="es-ES"/>
+              </w:rPr>
+              <w:tab/>
+            </w:r>
+            <w:r>
+              <w:rPr>
+                <w:rStyle w:val="Hipervnculo"/>
+                <w:noProof/>
+              </w:rPr>
+              <w:t>Despliegue</w:t>
+            </w:r>
+            <w:r>
+              <w:rPr>
+                <w:noProof/>
+                <w:webHidden/>
+              </w:rPr>
+              <w:tab/>
+            </w:r>
+            <w:r>
+              <w:rPr>
+                <w:noProof/>
+                <w:webHidden/>
+              </w:rPr>
+              <w:fldChar w:fldCharType="begin"/>
+            </w:r>
+            <w:r>
+              <w:rPr>
+                <w:noProof/>
+                <w:webHidden/>
+              </w:rPr>
+              <w:instrText xml:space="preserve"> PAGEREF _Toc526767191 \h </w:instrText>
+            </w:r>
+            <w:r>
+              <w:rPr>
+                <w:noProof/>
+                <w:webHidden/>
+              </w:rPr>
+            </w:r>
+            <w:r>
+              <w:rPr>
+                <w:noProof/>
+                <w:webHidden/>
+              </w:rPr>
+              <w:fldChar w:fldCharType="separate"/>
+            </w:r>
+            <w:r>
+              <w:rPr>
+                <w:noProof/>
+                <w:webHidden/>
+              </w:rPr>
+              <w:t>4</w:t>
+            </w:r>
+            <w:r>
+              <w:rPr>
+                <w:noProof/>
+                <w:webHidden/>
+              </w:rPr>
+              <w:fldChar w:fldCharType="end"/>
+            </w:r>
+          </w:hyperlink>
+        </w:p>
+        <w:p>
+          <w:pPr>
+            <w:rPr>
+              <w:b/>
+              <w:bCs/>
+            </w:rPr>
+          </w:pPr>
+          <w:r>
+            <w:rPr>
+              <w:b/>
+              <w:bCs/>
+            </w:rPr>
+            <w:fldChar w:fldCharType="end"/>
+          </w:r>
+        </w:p>
+      </w:sdtContent>
+    </w:sdt>
+    <w:p>
+      <w:r>
+        <w:br w:type="page"/>
+      </w:r>
+    </w:p>
     <w:p>
       <w:pPr>
         <w:pStyle w:val="Ttulo1"/>
       </w:pPr>
+      <w:bookmarkStart w:id="0" w:name="_Toc526767185"/>
       <w:r>
         <w:lastRenderedPageBreak/>
         <w:t>Objeto del documento:</w:t>
       </w:r>
+      <w:bookmarkEnd w:id="0"/>
     </w:p>
     <w:p>
       <w:r>
@@ -633,9 +1296,11 @@
       <w:pPr>
         <w:pStyle w:val="Ttulo1"/>
       </w:pPr>
+      <w:bookmarkStart w:id="1" w:name="_Toc526767186"/>
       <w:r>
         <w:t>Introducción:</w:t>
       </w:r>
+      <w:bookmarkEnd w:id="1"/>
     </w:p>
     <w:p>
       <w:proofErr w:type="spellStart"/>
@@ -702,12 +1367,92 @@
         </w:rPr>
         <w:t>Este proyecto surge porque no existe ninguna página con estas funciones. La motivación es permitir que los usuarios puedan comentar videojuegos con otras personas, llevar listas de los juegos que quieren tener para no olvidarlos y saber qué juegos les interesan a sus amigos.</w:t>
       </w:r>
-      <w:r>
-        <w:rPr>
-          <w:rFonts w:eastAsia="Times New Roman" w:cs="Times New Roman"/>
-          <w:color w:val="000000" w:themeColor="text1"/>
+    </w:p>
+    <w:p>
+      <w:pPr>
+        <w:pStyle w:val="Ttulo1"/>
+        <w:rPr>
+          <w:rFonts w:eastAsia="Times New Roman"/>
           <w:lang w:eastAsia="es-ES"/>
         </w:rPr>
+      </w:pPr>
+      <w:bookmarkStart w:id="2" w:name="_Toc526767187"/>
+      <w:r>
+        <w:rPr>
+          <w:rFonts w:eastAsia="Times New Roman"/>
+          <w:lang w:eastAsia="es-ES"/>
+        </w:rPr>
+        <w:t>Diagrama despliegue:</w:t>
+      </w:r>
+      <w:bookmarkEnd w:id="2"/>
+    </w:p>
+    <w:p>
+      <w:pPr>
+        <w:rPr>
+          <w:lang w:eastAsia="es-ES"/>
+        </w:rPr>
+      </w:pPr>
+      <w:bookmarkStart w:id="3" w:name="_GoBack"/>
+      <w:r>
+        <w:rPr>
+          <w:rFonts w:eastAsia="Times New Roman"/>
+          <w:noProof/>
+          <w:lang w:eastAsia="es-ES"/>
+        </w:rPr>
+        <w:drawing>
+          <wp:inline distT="0" distB="0" distL="0" distR="0" wp14:anchorId="153858E4" wp14:editId="7CA512DC">
+            <wp:extent cx="5400675" cy="2695575"/>
+            <wp:effectExtent l="0" t="0" r="9525" b="9525"/>
+            <wp:docPr id="1" name="Imagen 1"/>
+            <wp:cNvGraphicFramePr>
+              <a:graphicFrameLocks xmlns:a="http://schemas.openxmlformats.org/drawingml/2006/main" noChangeAspect="1"/>
+            </wp:cNvGraphicFramePr>
+            <a:graphic xmlns:a="http://schemas.openxmlformats.org/drawingml/2006/main">
+              <a:graphicData uri="http://schemas.openxmlformats.org/drawingml/2006/picture">
+                <pic:pic xmlns:pic="http://schemas.openxmlformats.org/drawingml/2006/picture">
+                  <pic:nvPicPr>
+                    <pic:cNvPr id="0" name="Picture 1"/>
+                    <pic:cNvPicPr>
+                      <a:picLocks noChangeAspect="1" noChangeArrowheads="1"/>
+                    </pic:cNvPicPr>
+                  </pic:nvPicPr>
+                  <pic:blipFill>
+                    <a:blip r:embed="rId11">
+                      <a:extLst>
+                        <a:ext uri="{28A0092B-C50C-407E-A947-70E740481C1C}">
+                          <a14:useLocalDpi xmlns:a14="http://schemas.microsoft.com/office/drawing/2010/main" val="0"/>
+                        </a:ext>
+                      </a:extLst>
+                    </a:blip>
+                    <a:srcRect/>
+                    <a:stretch>
+                      <a:fillRect/>
+                    </a:stretch>
+                  </pic:blipFill>
+                  <pic:spPr bwMode="auto">
+                    <a:xfrm>
+                      <a:off x="0" y="0"/>
+                      <a:ext cx="5400675" cy="2695575"/>
+                    </a:xfrm>
+                    <a:prstGeom prst="rect">
+                      <a:avLst/>
+                    </a:prstGeom>
+                    <a:noFill/>
+                    <a:ln>
+                      <a:noFill/>
+                    </a:ln>
+                  </pic:spPr>
+                </pic:pic>
+              </a:graphicData>
+            </a:graphic>
+          </wp:inline>
+        </w:drawing>
+      </w:r>
+      <w:bookmarkEnd w:id="3"/>
+      <w:r>
+        <w:rPr>
+          <w:lang w:eastAsia="es-ES"/>
+        </w:rPr>
         <w:br w:type="page"/>
       </w:r>
     </w:p>
@@ -715,10 +1460,12 @@
       <w:pPr>
         <w:pStyle w:val="Ttulo1"/>
       </w:pPr>
+      <w:bookmarkStart w:id="4" w:name="_Toc526767188"/>
       <w:r>
         <w:lastRenderedPageBreak/>
         <w:t>Requisitos de software:</w:t>
       </w:r>
+      <w:bookmarkEnd w:id="4"/>
     </w:p>
     <w:p>
       <w:pPr>
@@ -826,17 +1573,21 @@
       <w:pPr>
         <w:pStyle w:val="Ttulo1"/>
       </w:pPr>
+      <w:bookmarkStart w:id="5" w:name="_Toc526767189"/>
       <w:r>
         <w:t>Requisitos del usuario:</w:t>
       </w:r>
+      <w:bookmarkEnd w:id="5"/>
     </w:p>
     <w:p>
       <w:pPr>
         <w:pStyle w:val="Ttulo2"/>
       </w:pPr>
+      <w:bookmarkStart w:id="6" w:name="_Toc526767190"/>
       <w:r>
         <w:t>Navegador web:</w:t>
       </w:r>
+      <w:bookmarkEnd w:id="6"/>
     </w:p>
     <w:p>
       <w:pPr>
@@ -911,10 +1662,12 @@
       <w:pPr>
         <w:pStyle w:val="Ttulo1"/>
       </w:pPr>
+      <w:bookmarkStart w:id="7" w:name="_Toc526767191"/>
       <w:r>
         <w:lastRenderedPageBreak/>
         <w:t>Despliegue</w:t>
       </w:r>
+      <w:bookmarkEnd w:id="7"/>
     </w:p>
     <w:p>
       <w:r>
@@ -1612,8 +2365,6 @@
         </w:rPr>
         <w:t>gamebook</w:t>
       </w:r>
-      <w:bookmarkStart w:id="0" w:name="_GoBack"/>
-      <w:bookmarkEnd w:id="0"/>
     </w:p>
     <w:p>
       <w:pPr>
@@ -1739,6 +2490,7 @@
     <w:p/>
     <w:p/>
     <w:sectPr>
+      <w:footerReference w:type="default" r:id="rId12"/>
       <w:pgSz w:w="11906" w:h="16838"/>
       <w:pgMar w:top="1417" w:right="1701" w:bottom="1417" w:left="1701" w:header="708" w:footer="708" w:gutter="0"/>
       <w:pgNumType w:start="0"/>
@@ -1748,6 +2500,98 @@
     </w:sectPr>
   </w:body>
 </w:document>
+</file>
+
+<file path=word/endnotes.xml><?xml version="1.0" encoding="utf-8"?>
+<w:endnotes xmlns:wpc="http://schemas.microsoft.com/office/word/2010/wordprocessingCanvas" xmlns:cx="http://schemas.microsoft.com/office/drawing/2014/chartex" xmlns:cx1="http://schemas.microsoft.com/office/drawing/2015/9/8/chartex" xmlns:cx2="http://schemas.microsoft.com/office/drawing/2015/10/21/chartex" xmlns:cx3="http://schemas.microsoft.com/office/drawing/2016/5/9/chartex" xmlns:cx4="http://schemas.microsoft.com/office/drawing/2016/5/10/chartex" xmlns:cx5="http://schemas.microsoft.com/office/drawing/2016/5/11/chartex" xmlns:cx6="http://schemas.microsoft.com/office/drawing/2016/5/12/chartex" xmlns:cx7="http://schemas.microsoft.com/office/drawing/2016/5/13/chartex" xmlns:cx8="http://schemas.microsoft.com/office/drawing/2016/5/14/chartex" xmlns:mc="http://schemas.openxmlformats.org/markup-compatibility/2006" xmlns:aink="http://schemas.microsoft.com/office/drawing/2016/ink" xmlns:am3d="http://schemas.microsoft.com/office/drawing/2017/model3d" xmlns:o="urn:schemas-microsoft-com:office:office" xmlns:r="http://schemas.openxmlformats.org/officeDocument/2006/relationships" xmlns:m="http://schemas.openxmlformats.org/officeDocument/2006/math" xmlns:v="urn:schemas-microsoft-com:vml" xmlns:wp14="http://schemas.microsoft.com/office/word/2010/wordprocessingDrawing" xmlns:wp="http://schemas.openxmlformats.org/drawingml/2006/wordprocessingDrawing" xmlns:w10="urn:schemas-microsoft-com:office:word" xmlns:w="http://schemas.openxmlformats.org/wordprocessingml/2006/main" xmlns:w14="http://schemas.microsoft.com/office/word/2010/wordml" xmlns:w15="http://schemas.microsoft.com/office/word/2012/wordml" xmlns:w16cid="http://schemas.microsoft.com/office/word/2016/wordml/cid" xmlns:w16se="http://schemas.microsoft.com/office/word/2015/wordml/symex" xmlns:wpg="http://schemas.microsoft.com/office/word/2010/wordprocessingGroup" xmlns:wpi="http://schemas.microsoft.com/office/word/2010/wordprocessingInk" xmlns:wne="http://schemas.microsoft.com/office/word/2006/wordml" xmlns:wps="http://schemas.microsoft.com/office/word/2010/wordprocessingShape" mc:Ignorable="w14 w15 w16se w16cid wp14">
+  <w:endnote w:type="separator" w:id="-1">
+    <w:p>
+      <w:pPr>
+        <w:spacing w:after="0" w:line="240" w:lineRule="auto"/>
+      </w:pPr>
+      <w:r>
+        <w:separator/>
+      </w:r>
+    </w:p>
+  </w:endnote>
+  <w:endnote w:type="continuationSeparator" w:id="0">
+    <w:p>
+      <w:pPr>
+        <w:spacing w:after="0" w:line="240" w:lineRule="auto"/>
+      </w:pPr>
+      <w:r>
+        <w:continuationSeparator/>
+      </w:r>
+    </w:p>
+  </w:endnote>
+</w:endnotes>
+</file>
+
+<file path=word/footer1.xml><?xml version="1.0" encoding="utf-8"?>
+<w:ftr xmlns:wpc="http://schemas.microsoft.com/office/word/2010/wordprocessingCanvas" xmlns:cx="http://schemas.microsoft.com/office/drawing/2014/chartex" xmlns:cx1="http://schemas.microsoft.com/office/drawing/2015/9/8/chartex" xmlns:cx2="http://schemas.microsoft.com/office/drawing/2015/10/21/chartex" xmlns:cx3="http://schemas.microsoft.com/office/drawing/2016/5/9/chartex" xmlns:cx4="http://schemas.microsoft.com/office/drawing/2016/5/10/chartex" xmlns:cx5="http://schemas.microsoft.com/office/drawing/2016/5/11/chartex" xmlns:cx6="http://schemas.microsoft.com/office/drawing/2016/5/12/chartex" xmlns:cx7="http://schemas.microsoft.com/office/drawing/2016/5/13/chartex" xmlns:cx8="http://schemas.microsoft.com/office/drawing/2016/5/14/chartex" xmlns:mc="http://schemas.openxmlformats.org/markup-compatibility/2006" xmlns:aink="http://schemas.microsoft.com/office/drawing/2016/ink" xmlns:am3d="http://schemas.microsoft.com/office/drawing/2017/model3d" xmlns:o="urn:schemas-microsoft-com:office:office" xmlns:r="http://schemas.openxmlformats.org/officeDocument/2006/relationships" xmlns:m="http://schemas.openxmlformats.org/officeDocument/2006/math" xmlns:v="urn:schemas-microsoft-com:vml" xmlns:wp14="http://schemas.microsoft.com/office/word/2010/wordprocessingDrawing" xmlns:wp="http://schemas.openxmlformats.org/drawingml/2006/wordprocessingDrawing" xmlns:w10="urn:schemas-microsoft-com:office:word" xmlns:w="http://schemas.openxmlformats.org/wordprocessingml/2006/main" xmlns:w14="http://schemas.microsoft.com/office/word/2010/wordml" xmlns:w15="http://schemas.microsoft.com/office/word/2012/wordml" xmlns:w16cid="http://schemas.microsoft.com/office/word/2016/wordml/cid" xmlns:w16se="http://schemas.microsoft.com/office/word/2015/wordml/symex" xmlns:wpg="http://schemas.microsoft.com/office/word/2010/wordprocessingGroup" xmlns:wpi="http://schemas.microsoft.com/office/word/2010/wordprocessingInk" xmlns:wne="http://schemas.microsoft.com/office/word/2006/wordml" xmlns:wps="http://schemas.microsoft.com/office/word/2010/wordprocessingShape" mc:Ignorable="w14 w15 w16se w16cid wp14">
+  <w:sdt>
+    <w:sdtPr>
+      <w:id w:val="-198323054"/>
+      <w:docPartObj>
+        <w:docPartGallery w:val="Page Numbers (Bottom of Page)"/>
+        <w:docPartUnique/>
+      </w:docPartObj>
+    </w:sdtPr>
+    <w:sdtContent>
+      <w:p>
+        <w:pPr>
+          <w:pStyle w:val="Piedepgina"/>
+          <w:jc w:val="center"/>
+        </w:pPr>
+        <w:r>
+          <w:fldChar w:fldCharType="begin"/>
+        </w:r>
+        <w:r>
+          <w:instrText>PAGE   \* MERGEFORMAT</w:instrText>
+        </w:r>
+        <w:r>
+          <w:fldChar w:fldCharType="separate"/>
+        </w:r>
+        <w:r>
+          <w:t>2</w:t>
+        </w:r>
+        <w:r>
+          <w:fldChar w:fldCharType="end"/>
+        </w:r>
+      </w:p>
+    </w:sdtContent>
+  </w:sdt>
+  <w:p>
+    <w:pPr>
+      <w:pStyle w:val="Piedepgina"/>
+    </w:pPr>
+  </w:p>
+</w:ftr>
+</file>
+
+<file path=word/footnotes.xml><?xml version="1.0" encoding="utf-8"?>
+<w:footnotes xmlns:wpc="http://schemas.microsoft.com/office/word/2010/wordprocessingCanvas" xmlns:cx="http://schemas.microsoft.com/office/drawing/2014/chartex" xmlns:cx1="http://schemas.microsoft.com/office/drawing/2015/9/8/chartex" xmlns:cx2="http://schemas.microsoft.com/office/drawing/2015/10/21/chartex" xmlns:cx3="http://schemas.microsoft.com/office/drawing/2016/5/9/chartex" xmlns:cx4="http://schemas.microsoft.com/office/drawing/2016/5/10/chartex" xmlns:cx5="http://schemas.microsoft.com/office/drawing/2016/5/11/chartex" xmlns:cx6="http://schemas.microsoft.com/office/drawing/2016/5/12/chartex" xmlns:cx7="http://schemas.microsoft.com/office/drawing/2016/5/13/chartex" xmlns:cx8="http://schemas.microsoft.com/office/drawing/2016/5/14/chartex" xmlns:mc="http://schemas.openxmlformats.org/markup-compatibility/2006" xmlns:aink="http://schemas.microsoft.com/office/drawing/2016/ink" xmlns:am3d="http://schemas.microsoft.com/office/drawing/2017/model3d" xmlns:o="urn:schemas-microsoft-com:office:office" xmlns:r="http://schemas.openxmlformats.org/officeDocument/2006/relationships" xmlns:m="http://schemas.openxmlformats.org/officeDocument/2006/math" xmlns:v="urn:schemas-microsoft-com:vml" xmlns:wp14="http://schemas.microsoft.com/office/word/2010/wordprocessingDrawing" xmlns:wp="http://schemas.openxmlformats.org/drawingml/2006/wordprocessingDrawing" xmlns:w10="urn:schemas-microsoft-com:office:word" xmlns:w="http://schemas.openxmlformats.org/wordprocessingml/2006/main" xmlns:w14="http://schemas.microsoft.com/office/word/2010/wordml" xmlns:w15="http://schemas.microsoft.com/office/word/2012/wordml" xmlns:w16cid="http://schemas.microsoft.com/office/word/2016/wordml/cid" xmlns:w16se="http://schemas.microsoft.com/office/word/2015/wordml/symex" xmlns:wpg="http://schemas.microsoft.com/office/word/2010/wordprocessingGroup" xmlns:wpi="http://schemas.microsoft.com/office/word/2010/wordprocessingInk" xmlns:wne="http://schemas.microsoft.com/office/word/2006/wordml" xmlns:wps="http://schemas.microsoft.com/office/word/2010/wordprocessingShape" mc:Ignorable="w14 w15 w16se w16cid wp14">
+  <w:footnote w:type="separator" w:id="-1">
+    <w:p>
+      <w:pPr>
+        <w:spacing w:after="0" w:line="240" w:lineRule="auto"/>
+      </w:pPr>
+      <w:r>
+        <w:separator/>
+      </w:r>
+    </w:p>
+  </w:footnote>
+  <w:footnote w:type="continuationSeparator" w:id="0">
+    <w:p>
+      <w:pPr>
+        <w:spacing w:after="0" w:line="240" w:lineRule="auto"/>
+      </w:pPr>
+      <w:r>
+        <w:continuationSeparator/>
+      </w:r>
+    </w:p>
+  </w:footnote>
+</w:footnotes>
 </file>
 
 <file path=word/numbering.xml><?xml version="1.0" encoding="utf-8"?>
@@ -2826,6 +3670,104 @@
     <w:basedOn w:val="Fuentedeprrafopredeter"/>
     <w:rsid w:val="00EB533A"/>
   </w:style>
+  <w:style w:type="paragraph" w:styleId="TtuloTDC">
+    <w:name w:val="TOC Heading"/>
+    <w:basedOn w:val="Ttulo1"/>
+    <w:next w:val="Normal"/>
+    <w:uiPriority w:val="39"/>
+    <w:unhideWhenUsed/>
+    <w:qFormat/>
+    <w:rsid w:val="001D17D8"/>
+    <w:pPr>
+      <w:numPr>
+        <w:numId w:val="0"/>
+      </w:numPr>
+      <w:outlineLvl w:val="9"/>
+    </w:pPr>
+    <w:rPr>
+      <w:lang w:eastAsia="es-ES"/>
+    </w:rPr>
+  </w:style>
+  <w:style w:type="paragraph" w:styleId="TDC1">
+    <w:name w:val="toc 1"/>
+    <w:basedOn w:val="Normal"/>
+    <w:next w:val="Normal"/>
+    <w:autoRedefine/>
+    <w:uiPriority w:val="39"/>
+    <w:unhideWhenUsed/>
+    <w:rsid w:val="001D17D8"/>
+    <w:pPr>
+      <w:spacing w:after="100"/>
+    </w:pPr>
+  </w:style>
+  <w:style w:type="paragraph" w:styleId="TDC2">
+    <w:name w:val="toc 2"/>
+    <w:basedOn w:val="Normal"/>
+    <w:next w:val="Normal"/>
+    <w:autoRedefine/>
+    <w:uiPriority w:val="39"/>
+    <w:unhideWhenUsed/>
+    <w:rsid w:val="001D17D8"/>
+    <w:pPr>
+      <w:spacing w:after="100"/>
+      <w:ind w:left="220"/>
+    </w:pPr>
+  </w:style>
+  <w:style w:type="character" w:styleId="Hipervnculo">
+    <w:name w:val="Hyperlink"/>
+    <w:basedOn w:val="Fuentedeprrafopredeter"/>
+    <w:uiPriority w:val="99"/>
+    <w:unhideWhenUsed/>
+    <w:rsid w:val="001D17D8"/>
+    <w:rPr>
+      <w:color w:val="0563C1" w:themeColor="hyperlink"/>
+      <w:u w:val="single"/>
+    </w:rPr>
+  </w:style>
+  <w:style w:type="paragraph" w:styleId="Encabezado">
+    <w:name w:val="header"/>
+    <w:basedOn w:val="Normal"/>
+    <w:link w:val="EncabezadoCar"/>
+    <w:uiPriority w:val="99"/>
+    <w:unhideWhenUsed/>
+    <w:rsid w:val="00A442E8"/>
+    <w:pPr>
+      <w:tabs>
+        <w:tab w:val="center" w:pos="4252"/>
+        <w:tab w:val="right" w:pos="8504"/>
+      </w:tabs>
+      <w:spacing w:after="0" w:line="240" w:lineRule="auto"/>
+    </w:pPr>
+  </w:style>
+  <w:style w:type="character" w:customStyle="1" w:styleId="EncabezadoCar">
+    <w:name w:val="Encabezado Car"/>
+    <w:basedOn w:val="Fuentedeprrafopredeter"/>
+    <w:link w:val="Encabezado"/>
+    <w:uiPriority w:val="99"/>
+    <w:rsid w:val="00A442E8"/>
+  </w:style>
+  <w:style w:type="paragraph" w:styleId="Piedepgina">
+    <w:name w:val="footer"/>
+    <w:basedOn w:val="Normal"/>
+    <w:link w:val="PiedepginaCar"/>
+    <w:uiPriority w:val="99"/>
+    <w:unhideWhenUsed/>
+    <w:rsid w:val="00A442E8"/>
+    <w:pPr>
+      <w:tabs>
+        <w:tab w:val="center" w:pos="4252"/>
+        <w:tab w:val="right" w:pos="8504"/>
+      </w:tabs>
+      <w:spacing w:after="0" w:line="240" w:lineRule="auto"/>
+    </w:pPr>
+  </w:style>
+  <w:style w:type="character" w:customStyle="1" w:styleId="PiedepginaCar">
+    <w:name w:val="Pie de página Car"/>
+    <w:basedOn w:val="Fuentedeprrafopredeter"/>
+    <w:link w:val="Piedepgina"/>
+    <w:uiPriority w:val="99"/>
+    <w:rsid w:val="00A442E8"/>
+  </w:style>
 </w:styles>
 </file>
 
@@ -2965,6 +3907,7 @@
   <w:rsids>
     <w:rsidRoot w:val="00BE2B34"/>
     <w:rsid w:val="00433989"/>
+    <w:rsid w:val="0073227F"/>
     <w:rsid w:val="00BE2B34"/>
   </w:rsids>
   <m:mathPr>
@@ -3750,7 +4693,7 @@
 </file>
 
 <file path=customXml/itemProps2.xml><?xml version="1.0" encoding="utf-8"?>
-<ds:datastoreItem xmlns:ds="http://schemas.openxmlformats.org/officeDocument/2006/customXml" ds:itemID="{5642EA72-89D9-435D-959A-CE1AB31D2AC5}">
+<ds:datastoreItem xmlns:ds="http://schemas.openxmlformats.org/officeDocument/2006/customXml" ds:itemID="{A4CAA33F-48AA-46E6-B144-9D0C9A8FADC3}">
   <ds:schemaRefs>
     <ds:schemaRef ds:uri="http://schemas.openxmlformats.org/officeDocument/2006/bibliography"/>
   </ds:schemaRefs>

</xml_diff>